<commit_message>
cleaning up EDW schema
</commit_message>
<xml_diff>
--- a/Documentation/PagaTech.ProjectDictionary.docx
+++ b/Documentation/PagaTech.ProjectDictionary.docx
@@ -3,14 +3,22 @@
 <w:document xmlns:wpc="http://schemas.microsoft.com/office/word/2010/wordprocessingCanvas" xmlns:mc="http://schemas.openxmlformats.org/markup-compatibility/2006" xmlns:o="urn:schemas-microsoft-com:office:office" xmlns:r="http://schemas.openxmlformats.org/officeDocument/2006/relationships" xmlns:m="http://schemas.openxmlformats.org/officeDocument/2006/math" xmlns:v="urn:schemas-microsoft-com:vml" xmlns:wp14="http://schemas.microsoft.com/office/word/2010/wordprocessingDrawing" xmlns:wp="http://schemas.openxmlformats.org/drawingml/2006/wordprocessingDrawing" xmlns:w10="urn:schemas-microsoft-com:office:word" xmlns:w="http://schemas.openxmlformats.org/wordprocessingml/2006/main" xmlns:w14="http://schemas.microsoft.com/office/word/2010/wordml" xmlns:w15="http://schemas.microsoft.com/office/word/2012/wordml" xmlns:wpg="http://schemas.microsoft.com/office/word/2010/wordprocessingGroup" xmlns:wpi="http://schemas.microsoft.com/office/word/2010/wordprocessingInk" xmlns:wne="http://schemas.microsoft.com/office/word/2006/wordml" xmlns:wps="http://schemas.microsoft.com/office/word/2010/wordprocessingShape" mc:Ignorable="w14 w15 wp14">
   <w:body>
     <w:p>
+      <w:proofErr w:type="spellStart"/>
       <w:r>
         <w:t>Dim</w:t>
       </w:r>
-      <w:bookmarkStart w:id="0" w:name="_GoBack"/>
-      <w:bookmarkEnd w:id="0"/>
-      <w:r>
-        <w:t>PagaAccountUserType = dbo.Nature</w:t>
-      </w:r>
+      <w:r>
+        <w:t>PagaAccountUserType</w:t>
+      </w:r>
+      <w:proofErr w:type="spellEnd"/>
+      <w:r>
+        <w:t xml:space="preserve"> = </w:t>
+      </w:r>
+      <w:proofErr w:type="spellStart"/>
+      <w:r>
+        <w:t>dbo.Nature</w:t>
+      </w:r>
+      <w:proofErr w:type="spellEnd"/>
     </w:p>
     <w:p>
       <w:pPr>
@@ -39,7 +47,25 @@
           <w:sz w:val="19"/>
           <w:szCs w:val="19"/>
         </w:rPr>
-        <w:t xml:space="preserve"> [NatureId]</w:t>
+        <w:t xml:space="preserve"> [</w:t>
+      </w:r>
+      <w:proofErr w:type="spellStart"/>
+      <w:r>
+        <w:rPr>
+          <w:rFonts w:ascii="Consolas" w:hAnsi="Consolas" w:cs="Consolas"/>
+          <w:sz w:val="19"/>
+          <w:szCs w:val="19"/>
+        </w:rPr>
+        <w:t>NatureId</w:t>
+      </w:r>
+      <w:proofErr w:type="spellEnd"/>
+      <w:r>
+        <w:rPr>
+          <w:rFonts w:ascii="Consolas" w:hAnsi="Consolas" w:cs="Consolas"/>
+          <w:sz w:val="19"/>
+          <w:szCs w:val="19"/>
+        </w:rPr>
+        <w:t>]</w:t>
       </w:r>
     </w:p>
     <w:p>
@@ -62,6 +88,7 @@
         </w:rPr>
         <w:t xml:space="preserve">      </w:t>
       </w:r>
+      <w:proofErr w:type="gramStart"/>
       <w:r>
         <w:rPr>
           <w:rFonts w:ascii="Consolas" w:hAnsi="Consolas" w:cs="Consolas"/>
@@ -77,7 +104,16 @@
           <w:sz w:val="19"/>
           <w:szCs w:val="19"/>
         </w:rPr>
-        <w:t>[Description]</w:t>
+        <w:t>[</w:t>
+      </w:r>
+      <w:proofErr w:type="gramEnd"/>
+      <w:r>
+        <w:rPr>
+          <w:rFonts w:ascii="Consolas" w:hAnsi="Consolas" w:cs="Consolas"/>
+          <w:sz w:val="19"/>
+          <w:szCs w:val="19"/>
+        </w:rPr>
+        <w:t>Description]</w:t>
       </w:r>
     </w:p>
     <w:p>
@@ -115,8 +151,27 @@
           <w:sz w:val="19"/>
           <w:szCs w:val="19"/>
         </w:rPr>
-        <w:t xml:space="preserve"> [dbo]</w:t>
-      </w:r>
+        <w:t xml:space="preserve"> [</w:t>
+      </w:r>
+      <w:proofErr w:type="spellStart"/>
+      <w:r>
+        <w:rPr>
+          <w:rFonts w:ascii="Consolas" w:hAnsi="Consolas" w:cs="Consolas"/>
+          <w:sz w:val="19"/>
+          <w:szCs w:val="19"/>
+        </w:rPr>
+        <w:t>dbo</w:t>
+      </w:r>
+      <w:proofErr w:type="spellEnd"/>
+      <w:r>
+        <w:rPr>
+          <w:rFonts w:ascii="Consolas" w:hAnsi="Consolas" w:cs="Consolas"/>
+          <w:sz w:val="19"/>
+          <w:szCs w:val="19"/>
+        </w:rPr>
+        <w:t>]</w:t>
+      </w:r>
+      <w:proofErr w:type="gramStart"/>
       <w:r>
         <w:rPr>
           <w:rFonts w:ascii="Consolas" w:hAnsi="Consolas" w:cs="Consolas"/>
@@ -132,7 +187,16 @@
           <w:sz w:val="19"/>
           <w:szCs w:val="19"/>
         </w:rPr>
-        <w:t>[Nature]</w:t>
+        <w:t>[</w:t>
+      </w:r>
+      <w:proofErr w:type="gramEnd"/>
+      <w:r>
+        <w:rPr>
+          <w:rFonts w:ascii="Consolas" w:hAnsi="Consolas" w:cs="Consolas"/>
+          <w:sz w:val="19"/>
+          <w:szCs w:val="19"/>
+        </w:rPr>
+        <w:t>Nature]</w:t>
       </w:r>
     </w:p>
     <w:p>
@@ -187,9 +251,11 @@
             <w:tcW w:w="4675" w:type="dxa"/>
           </w:tcPr>
           <w:p>
+            <w:proofErr w:type="spellStart"/>
             <w:r>
               <w:t>NatureId</w:t>
             </w:r>
+            <w:proofErr w:type="spellEnd"/>
           </w:p>
         </w:tc>
         <w:tc>
@@ -462,16 +528,101 @@
           </w:tcPr>
           <w:p>
             <w:r>
-              <w:t>A conduit or processor of aggregated services</w:t>
-            </w:r>
-            <w:r>
-              <w:t xml:space="preserve"> </w:t>
+              <w:t xml:space="preserve">A conduit or processor of aggregated services </w:t>
             </w:r>
           </w:p>
         </w:tc>
       </w:tr>
     </w:tbl>
     <w:p/>
+    <w:p>
+      <w:pPr>
+        <w:rPr>
+          <w:b/>
+        </w:rPr>
+      </w:pPr>
+      <w:r>
+        <w:rPr>
+          <w:b/>
+        </w:rPr>
+        <w:t>Chart of Accounts</w:t>
+      </w:r>
+    </w:p>
+    <w:p>
+      <w:proofErr w:type="spellStart"/>
+      <w:r>
+        <w:t>dbo.AccountCode</w:t>
+      </w:r>
+      <w:proofErr w:type="spellEnd"/>
+      <w:r>
+        <w:t xml:space="preserve"> = COALevel4</w:t>
+      </w:r>
+      <w:r>
+        <w:br/>
+      </w:r>
+      <w:proofErr w:type="spellStart"/>
+      <w:r>
+        <w:t>dbo.AccountCodeGroup</w:t>
+      </w:r>
+      <w:proofErr w:type="spellEnd"/>
+      <w:r>
+        <w:t xml:space="preserve"> = COALevel3</w:t>
+      </w:r>
+      <w:r>
+        <w:br/>
+      </w:r>
+      <w:proofErr w:type="spellStart"/>
+      <w:r>
+        <w:t>dbo.AccountCodeGroup.ParentAccountCodeGroupID</w:t>
+      </w:r>
+      <w:proofErr w:type="spellEnd"/>
+      <w:r>
+        <w:t xml:space="preserve"> = COALevel2</w:t>
+      </w:r>
+      <w:r>
+        <w:br/>
+        <w:t>Chart of Accounts (single entry) = COALevel1</w:t>
+      </w:r>
+    </w:p>
+    <w:p/>
+    <w:p>
+      <w:pPr>
+        <w:rPr>
+          <w:b/>
+        </w:rPr>
+      </w:pPr>
+      <w:r>
+        <w:rPr>
+          <w:b/>
+        </w:rPr>
+        <w:t>Financial Accounts</w:t>
+      </w:r>
+    </w:p>
+    <w:p>
+      <w:proofErr w:type="spellStart"/>
+      <w:proofErr w:type="gramStart"/>
+      <w:r>
+        <w:t>dbo.FinancialAccount.AccountCodeID</w:t>
+      </w:r>
+      <w:proofErr w:type="spellEnd"/>
+      <w:proofErr w:type="gramEnd"/>
+      <w:r>
+        <w:t xml:space="preserve"> </w:t>
+      </w:r>
+      <w:r>
+        <w:t>has a FK relationship to</w:t>
+      </w:r>
+      <w:r>
+        <w:t xml:space="preserve"> </w:t>
+      </w:r>
+      <w:proofErr w:type="spellStart"/>
+      <w:r>
+        <w:t>dbo.AccountCode.AccountCodeID</w:t>
+      </w:r>
+      <w:bookmarkStart w:id="0" w:name="_GoBack"/>
+      <w:bookmarkEnd w:id="0"/>
+      <w:proofErr w:type="spellEnd"/>
+    </w:p>
     <w:sectPr>
       <w:pgSz w:w="12240" w:h="15840"/>
       <w:pgMar w:top="1440" w:right="1440" w:bottom="1440" w:left="1440" w:header="720" w:footer="720" w:gutter="0"/>

</xml_diff>

<commit_message>
OLAP, Staging, Errors updated
</commit_message>
<xml_diff>
--- a/Documentation/PagaTech.ProjectDictionary.docx
+++ b/Documentation/PagaTech.ProjectDictionary.docx
@@ -236,8 +236,13 @@
             <w:tcW w:w="4675" w:type="dxa"/>
           </w:tcPr>
           <w:p>
-            <w:r>
-              <w:t xml:space="preserve">Paga </w:t>
+            <w:proofErr w:type="spellStart"/>
+            <w:r>
+              <w:t>Paga</w:t>
+            </w:r>
+            <w:proofErr w:type="spellEnd"/>
+            <w:r>
+              <w:t xml:space="preserve"> </w:t>
             </w:r>
             <w:proofErr w:type="spellStart"/>
             <w:r>
@@ -1985,7 +1990,15 @@
       </w:r>
       <w:proofErr w:type="spellEnd"/>
       <w:r>
-        <w:t xml:space="preserve"> Tega know how much to credit to the merchant each day.</w:t>
+        <w:t xml:space="preserve"> </w:t>
+      </w:r>
+      <w:proofErr w:type="spellStart"/>
+      <w:r>
+        <w:t>Tega</w:t>
+      </w:r>
+      <w:proofErr w:type="spellEnd"/>
+      <w:r>
+        <w:t xml:space="preserve"> know how much to credit to the merchant each day.</w:t>
       </w:r>
     </w:p>
     <w:p>
@@ -2289,6 +2302,121 @@
           <w:color w:val="000000" w:themeColor="text1"/>
         </w:rPr>
         <w:t>: An inactive customer is a customer that has not done (at least) a transaction in the last 3 months, but has done a value transaction at some time before that</w:t>
+      </w:r>
+    </w:p>
+    <w:p>
+      <w:pPr>
+        <w:rPr>
+          <w:rFonts w:ascii="Calibri" w:eastAsia="Times New Roman" w:hAnsi="Calibri" w:cs="Times New Roman"/>
+          <w:color w:val="000000" w:themeColor="text1"/>
+        </w:rPr>
+      </w:pPr>
+      <w:proofErr w:type="spellStart"/>
+      <w:r>
+        <w:rPr>
+          <w:rFonts w:ascii="Calibri" w:eastAsia="Times New Roman" w:hAnsi="Calibri" w:cs="Times New Roman"/>
+          <w:b/>
+          <w:color w:val="000000" w:themeColor="text1"/>
+        </w:rPr>
+        <w:t>FinancialTransactions</w:t>
+      </w:r>
+      <w:proofErr w:type="spellEnd"/>
+      <w:r>
+        <w:rPr>
+          <w:rFonts w:ascii="Calibri" w:eastAsia="Times New Roman" w:hAnsi="Calibri" w:cs="Times New Roman"/>
+          <w:b/>
+          <w:color w:val="000000" w:themeColor="text1"/>
+        </w:rPr>
+        <w:t xml:space="preserve">: </w:t>
+      </w:r>
+      <w:r>
+        <w:rPr>
+          <w:rFonts w:ascii="Calibri" w:eastAsia="Times New Roman" w:hAnsi="Calibri" w:cs="Times New Roman"/>
+          <w:color w:val="000000" w:themeColor="text1"/>
+        </w:rPr>
+        <w:t>They store header (</w:t>
+      </w:r>
+      <w:proofErr w:type="spellStart"/>
+      <w:r>
+        <w:rPr>
+          <w:rFonts w:ascii="Calibri" w:eastAsia="Times New Roman" w:hAnsi="Calibri" w:cs="Times New Roman"/>
+          <w:color w:val="000000" w:themeColor="text1"/>
+        </w:rPr>
+        <w:t>FinancialTransaction</w:t>
+      </w:r>
+      <w:proofErr w:type="spellEnd"/>
+      <w:r>
+        <w:rPr>
+          <w:rFonts w:ascii="Calibri" w:eastAsia="Times New Roman" w:hAnsi="Calibri" w:cs="Times New Roman"/>
+          <w:color w:val="000000" w:themeColor="text1"/>
+        </w:rPr>
+        <w:t>) and detail (</w:t>
+      </w:r>
+      <w:proofErr w:type="spellStart"/>
+      <w:r>
+        <w:rPr>
+          <w:rFonts w:ascii="Calibri" w:eastAsia="Times New Roman" w:hAnsi="Calibri" w:cs="Times New Roman"/>
+          <w:color w:val="000000" w:themeColor="text1"/>
+        </w:rPr>
+        <w:t>FinacialTransactionItem</w:t>
+      </w:r>
+      <w:proofErr w:type="spellEnd"/>
+      <w:r>
+        <w:rPr>
+          <w:rFonts w:ascii="Calibri" w:eastAsia="Times New Roman" w:hAnsi="Calibri" w:cs="Times New Roman"/>
+          <w:color w:val="000000" w:themeColor="text1"/>
+        </w:rPr>
+        <w:t xml:space="preserve">) information in the </w:t>
+      </w:r>
+      <w:proofErr w:type="spellStart"/>
+      <w:r>
+        <w:rPr>
+          <w:rFonts w:ascii="Calibri" w:eastAsia="Times New Roman" w:hAnsi="Calibri" w:cs="Times New Roman"/>
+          <w:color w:val="000000" w:themeColor="text1"/>
+        </w:rPr>
+        <w:t>souce</w:t>
+      </w:r>
+      <w:proofErr w:type="spellEnd"/>
+      <w:r>
+        <w:rPr>
+          <w:rFonts w:ascii="Calibri" w:eastAsia="Times New Roman" w:hAnsi="Calibri" w:cs="Times New Roman"/>
+          <w:color w:val="000000" w:themeColor="text1"/>
+        </w:rPr>
+        <w:t xml:space="preserve"> database. They currently track reversals by putting the original </w:t>
+      </w:r>
+      <w:proofErr w:type="spellStart"/>
+      <w:proofErr w:type="gramStart"/>
+      <w:r>
+        <w:rPr>
+          <w:rFonts w:ascii="Calibri" w:eastAsia="Times New Roman" w:hAnsi="Calibri" w:cs="Times New Roman"/>
+          <w:color w:val="000000" w:themeColor="text1"/>
+        </w:rPr>
+        <w:t>tx</w:t>
+      </w:r>
+      <w:proofErr w:type="spellEnd"/>
+      <w:proofErr w:type="gramEnd"/>
+      <w:r>
+        <w:rPr>
+          <w:rFonts w:ascii="Calibri" w:eastAsia="Times New Roman" w:hAnsi="Calibri" w:cs="Times New Roman"/>
+          <w:color w:val="000000" w:themeColor="text1"/>
+        </w:rPr>
+        <w:t xml:space="preserve"> ID in the [Reverses] column of the new </w:t>
+      </w:r>
+      <w:proofErr w:type="spellStart"/>
+      <w:r>
+        <w:rPr>
+          <w:rFonts w:ascii="Calibri" w:eastAsia="Times New Roman" w:hAnsi="Calibri" w:cs="Times New Roman"/>
+          <w:color w:val="000000" w:themeColor="text1"/>
+        </w:rPr>
+        <w:t>tx</w:t>
+      </w:r>
+      <w:proofErr w:type="spellEnd"/>
+      <w:r>
+        <w:rPr>
+          <w:rFonts w:ascii="Calibri" w:eastAsia="Times New Roman" w:hAnsi="Calibri" w:cs="Times New Roman"/>
+          <w:color w:val="000000" w:themeColor="text1"/>
+        </w:rPr>
+        <w:t>. We are making the assumption that our GL rollups should be on effective date (the date of the original transaction).</w:t>
       </w:r>
       <w:bookmarkStart w:id="0" w:name="_GoBack"/>
       <w:bookmarkEnd w:id="0"/>

</xml_diff>